<commit_message>
Integracion de definiciones de tutor inteligente
</commit_message>
<xml_diff>
--- a/articulo.docx
+++ b/articulo.docx
@@ -155,8 +155,6 @@
       <w:r>
         <w:t>Reyes Elihu Abendaño Torres</w:t>
       </w:r>
-      <w:bookmarkStart w:id="0" w:name="_GoBack"/>
-      <w:bookmarkEnd w:id="0"/>
     </w:p>
     <w:p>
       <w:pPr>
@@ -280,13 +278,19 @@
     <w:p/>
     <w:p/>
     <w:p/>
-    <w:p/>
     <w:p>
       <w:pPr>
         <w:pStyle w:val="Ttulo2"/>
-      </w:pPr>
-      <w:r>
-        <w:lastRenderedPageBreak/>
+        <w:rPr>
+          <w:sz w:val="28"/>
+          <w:szCs w:val="28"/>
+        </w:rPr>
+      </w:pPr>
+      <w:r>
+        <w:rPr>
+          <w:sz w:val="28"/>
+          <w:szCs w:val="28"/>
+        </w:rPr>
         <w:t>Palabras Clave</w:t>
       </w:r>
     </w:p>
@@ -306,6 +310,7 @@
         <w:pStyle w:val="Ttulo2"/>
       </w:pPr>
       <w:r>
+        <w:lastRenderedPageBreak/>
         <w:t>Introducción</w:t>
       </w:r>
     </w:p>
@@ -624,27 +629,14 @@
                             <w:r>
                               <w:t xml:space="preserve">Ilustración </w:t>
                             </w:r>
-                            <w:r>
-                              <w:fldChar w:fldCharType="begin"/>
-                            </w:r>
-                            <w:r>
-                              <w:instrText xml:space="preserve"> SEQ Ilustración \* ARABIC </w:instrText>
-                            </w:r>
-                            <w:r>
-                              <w:fldChar w:fldCharType="separate"/>
-                            </w:r>
-                            <w:r>
-                              <w:rPr>
-                                <w:noProof/>
-                              </w:rPr>
-                              <w:t>1</w:t>
-                            </w:r>
-                            <w:r>
-                              <w:rPr>
-                                <w:noProof/>
-                              </w:rPr>
-                              <w:fldChar w:fldCharType="end"/>
-                            </w:r>
+                            <w:fldSimple w:instr=" SEQ Ilustración \* ARABIC ">
+                              <w:r>
+                                <w:rPr>
+                                  <w:noProof/>
+                                </w:rPr>
+                                <w:t>1</w:t>
+                              </w:r>
+                            </w:fldSimple>
                             <w:r>
                               <w:t xml:space="preserve"> </w:t>
                             </w:r>
@@ -690,27 +682,14 @@
                       <w:r>
                         <w:t xml:space="preserve">Ilustración </w:t>
                       </w:r>
-                      <w:r>
-                        <w:fldChar w:fldCharType="begin"/>
-                      </w:r>
-                      <w:r>
-                        <w:instrText xml:space="preserve"> SEQ Ilustración \* ARABIC </w:instrText>
-                      </w:r>
-                      <w:r>
-                        <w:fldChar w:fldCharType="separate"/>
-                      </w:r>
-                      <w:r>
-                        <w:rPr>
-                          <w:noProof/>
-                        </w:rPr>
-                        <w:t>1</w:t>
-                      </w:r>
-                      <w:r>
-                        <w:rPr>
-                          <w:noProof/>
-                        </w:rPr>
-                        <w:fldChar w:fldCharType="end"/>
-                      </w:r>
+                      <w:fldSimple w:instr=" SEQ Ilustración \* ARABIC ">
+                        <w:r>
+                          <w:rPr>
+                            <w:noProof/>
+                          </w:rPr>
+                          <w:t>1</w:t>
+                        </w:r>
+                      </w:fldSimple>
                       <w:r>
                         <w:t xml:space="preserve"> </w:t>
                       </w:r>
@@ -737,7 +716,6 @@
         <w:jc w:val="both"/>
       </w:pPr>
       <w:r>
-        <w:lastRenderedPageBreak/>
         <w:t>“</w:t>
       </w:r>
       <w:r>
@@ -749,6 +727,7 @@
         <w:jc w:val="both"/>
       </w:pPr>
       <w:r>
+        <w:lastRenderedPageBreak/>
         <w:t xml:space="preserve">La primera etapa va desde cero a los tres </w:t>
       </w:r>
       <w:r>
@@ -1102,7 +1081,6 @@
               <w:jc w:val="both"/>
             </w:pPr>
             <w:r>
-              <w:lastRenderedPageBreak/>
               <w:t>Multiplicación y división</w:t>
             </w:r>
           </w:p>
@@ -1203,6 +1181,7 @@
               <w:cnfStyle w:val="000000000000" w:firstRow="0" w:lastRow="0" w:firstColumn="0" w:lastColumn="0" w:oddVBand="0" w:evenVBand="0" w:oddHBand="0" w:evenHBand="0" w:firstRowFirstColumn="0" w:firstRowLastColumn="0" w:lastRowFirstColumn="0" w:lastRowLastColumn="0"/>
             </w:pPr>
             <w:r>
+              <w:lastRenderedPageBreak/>
               <w:t>Resuelve problemas de división</w:t>
             </w:r>
             <w:r>
@@ -1291,6 +1270,273 @@
           <w:szCs w:val="26"/>
         </w:rPr>
         <w:t>Sistemas de tutores inteligentes adaptativos</w:t>
+      </w:r>
+    </w:p>
+    <w:p>
+      <w:pPr>
+        <w:autoSpaceDE w:val="0"/>
+        <w:autoSpaceDN w:val="0"/>
+        <w:adjustRightInd w:val="0"/>
+        <w:spacing w:after="0" w:line="240" w:lineRule="auto"/>
+        <w:jc w:val="both"/>
+        <w:rPr>
+          <w:rFonts w:asciiTheme="majorHAnsi" w:eastAsiaTheme="majorEastAsia" w:hAnsiTheme="majorHAnsi" w:cstheme="majorBidi"/>
+          <w:sz w:val="36"/>
+          <w:szCs w:val="26"/>
+        </w:rPr>
+      </w:pPr>
+      <w:r>
+        <w:rPr>
+          <w:rFonts w:ascii="Times New Roman" w:hAnsi="Times New Roman" w:cs="Times New Roman"/>
+          <w:sz w:val="22"/>
+          <w:szCs w:val="22"/>
+          <w:lang w:val="es-MX"/>
+        </w:rPr>
+        <w:t>Los STI</w:t>
+      </w:r>
+      <w:r>
+        <w:rPr>
+          <w:rFonts w:ascii="Times New Roman" w:hAnsi="Times New Roman" w:cs="Times New Roman"/>
+          <w:sz w:val="22"/>
+          <w:szCs w:val="22"/>
+          <w:lang w:val="es-MX"/>
+        </w:rPr>
+        <w:t xml:space="preserve"> (Sistemas de tutor inteligentes), son</w:t>
+      </w:r>
+      <w:proofErr w:type="gramStart"/>
+      <w:r>
+        <w:rPr>
+          <w:rFonts w:ascii="Times New Roman" w:hAnsi="Times New Roman" w:cs="Times New Roman"/>
+          <w:sz w:val="22"/>
+          <w:szCs w:val="22"/>
+          <w:lang w:val="es-MX"/>
+        </w:rPr>
+        <w:t xml:space="preserve">: </w:t>
+      </w:r>
+      <w:r>
+        <w:rPr>
+          <w:rFonts w:ascii="Calibri" w:hAnsi="Calibri" w:cs="Calibri"/>
+          <w:color w:val="262626"/>
+          <w:lang w:val="es-MX"/>
+        </w:rPr>
+        <w:t xml:space="preserve"> </w:t>
+      </w:r>
+      <w:r>
+        <w:rPr>
+          <w:rFonts w:ascii="Calibri,Italic" w:hAnsi="Calibri,Italic" w:cs="Calibri,Italic"/>
+          <w:i/>
+          <w:iCs/>
+          <w:color w:val="262626"/>
+          <w:lang w:val="es-MX"/>
+        </w:rPr>
+        <w:t>“</w:t>
+      </w:r>
+      <w:proofErr w:type="gramEnd"/>
+      <w:r>
+        <w:rPr>
+          <w:rFonts w:ascii="Calibri,Italic" w:hAnsi="Calibri,Italic" w:cs="Calibri,Italic"/>
+          <w:i/>
+          <w:iCs/>
+          <w:color w:val="262626"/>
+          <w:lang w:val="es-MX"/>
+        </w:rPr>
+        <w:t xml:space="preserve"> un sistema de software que utiliza técnicas de inteligencia</w:t>
+      </w:r>
+      <w:r>
+        <w:rPr>
+          <w:rFonts w:ascii="Calibri,Italic" w:hAnsi="Calibri,Italic" w:cs="Calibri,Italic"/>
+          <w:i/>
+          <w:iCs/>
+          <w:color w:val="262626"/>
+          <w:lang w:val="es-MX"/>
+        </w:rPr>
+        <w:t xml:space="preserve"> </w:t>
+      </w:r>
+      <w:r>
+        <w:rPr>
+          <w:rFonts w:ascii="Calibri,Italic" w:hAnsi="Calibri,Italic" w:cs="Calibri,Italic"/>
+          <w:i/>
+          <w:iCs/>
+          <w:color w:val="262626"/>
+          <w:lang w:val="es-MX"/>
+        </w:rPr>
+        <w:t>artificial (IA) para representar el conocimiento e interactúa con los estudiantes para enseñárselo”</w:t>
+      </w:r>
+      <w:r>
+        <w:rPr>
+          <w:rFonts w:ascii="Calibri,Italic" w:hAnsi="Calibri,Italic" w:cs="Calibri,Italic"/>
+          <w:i/>
+          <w:iCs/>
+          <w:color w:val="262626"/>
+          <w:lang w:val="es-MX"/>
+        </w:rPr>
+        <w:t xml:space="preserve"> </w:t>
+      </w:r>
+      <w:r>
+        <w:rPr>
+          <w:rFonts w:ascii="Calibri" w:hAnsi="Calibri" w:cs="Calibri"/>
+          <w:color w:val="262626"/>
+          <w:lang w:val="es-MX"/>
+        </w:rPr>
+        <w:t>(</w:t>
+      </w:r>
+      <w:proofErr w:type="spellStart"/>
+      <w:r>
+        <w:rPr>
+          <w:rFonts w:ascii="Calibri" w:hAnsi="Calibri" w:cs="Calibri"/>
+          <w:color w:val="262626"/>
+          <w:lang w:val="es-MX"/>
+        </w:rPr>
+        <w:t>VanLehn</w:t>
+      </w:r>
+      <w:proofErr w:type="spellEnd"/>
+      <w:r>
+        <w:rPr>
+          <w:rFonts w:ascii="Calibri" w:hAnsi="Calibri" w:cs="Calibri"/>
+          <w:color w:val="262626"/>
+          <w:lang w:val="es-MX"/>
+        </w:rPr>
+        <w:t xml:space="preserve">, 1988). Wolf (1984) define los STI como: </w:t>
+      </w:r>
+      <w:r>
+        <w:rPr>
+          <w:rFonts w:ascii="Calibri,Italic" w:hAnsi="Calibri,Italic" w:cs="Calibri,Italic"/>
+          <w:i/>
+          <w:iCs/>
+          <w:color w:val="262626"/>
+          <w:lang w:val="es-MX"/>
+        </w:rPr>
+        <w:t>“sistemas que modelan la enseñanza, el</w:t>
+      </w:r>
+      <w:r>
+        <w:rPr>
+          <w:rFonts w:ascii="Calibri,Italic" w:hAnsi="Calibri,Italic" w:cs="Calibri,Italic"/>
+          <w:i/>
+          <w:iCs/>
+          <w:color w:val="262626"/>
+          <w:lang w:val="es-MX"/>
+        </w:rPr>
+        <w:t xml:space="preserve"> </w:t>
+      </w:r>
+      <w:r>
+        <w:rPr>
+          <w:rFonts w:ascii="Calibri,Italic" w:hAnsi="Calibri,Italic" w:cs="Calibri,Italic"/>
+          <w:i/>
+          <w:iCs/>
+          <w:color w:val="262626"/>
+          <w:lang w:val="es-MX"/>
+        </w:rPr>
+        <w:t>aprendizaje, la comunicación y el dominio del conocimiento del especialista y el entendimiento del</w:t>
+      </w:r>
+      <w:r>
+        <w:rPr>
+          <w:rFonts w:ascii="Calibri,Italic" w:hAnsi="Calibri,Italic" w:cs="Calibri,Italic"/>
+          <w:i/>
+          <w:iCs/>
+          <w:color w:val="262626"/>
+          <w:lang w:val="es-MX"/>
+        </w:rPr>
+        <w:t xml:space="preserve"> </w:t>
+      </w:r>
+      <w:r>
+        <w:rPr>
+          <w:rFonts w:ascii="Calibri,Italic" w:hAnsi="Calibri,Italic" w:cs="Calibri,Italic"/>
+          <w:i/>
+          <w:iCs/>
+          <w:color w:val="262626"/>
+          <w:lang w:val="es-MX"/>
+        </w:rPr>
+        <w:t>estudiante sobre ese dominio”. “Un sistema que incorpora técnicas de IA (Inteligencia Artificial) a</w:t>
+      </w:r>
+      <w:r>
+        <w:rPr>
+          <w:rFonts w:ascii="Calibri,Italic" w:hAnsi="Calibri,Italic" w:cs="Calibri,Italic"/>
+          <w:i/>
+          <w:iCs/>
+          <w:color w:val="262626"/>
+          <w:lang w:val="es-MX"/>
+        </w:rPr>
+        <w:t xml:space="preserve"> </w:t>
+      </w:r>
+      <w:r>
+        <w:rPr>
+          <w:rFonts w:ascii="Calibri,Italic" w:hAnsi="Calibri,Italic" w:cs="Calibri,Italic"/>
+          <w:i/>
+          <w:iCs/>
+          <w:color w:val="262626"/>
+          <w:lang w:val="es-MX"/>
+        </w:rPr>
+        <w:t>fin de crear un ambiente que considere los diversos estilos cognitivos de los alumnos que utilizan el</w:t>
+      </w:r>
+      <w:r>
+        <w:rPr>
+          <w:rFonts w:ascii="Calibri,Italic" w:hAnsi="Calibri,Italic" w:cs="Calibri,Italic"/>
+          <w:i/>
+          <w:iCs/>
+          <w:color w:val="262626"/>
+          <w:lang w:val="es-MX"/>
+        </w:rPr>
+        <w:t xml:space="preserve"> </w:t>
+      </w:r>
+      <w:r>
+        <w:rPr>
+          <w:rFonts w:ascii="Calibri,Italic" w:hAnsi="Calibri,Italic" w:cs="Calibri,Italic"/>
+          <w:i/>
+          <w:iCs/>
+          <w:color w:val="262626"/>
+          <w:lang w:val="es-MX"/>
+        </w:rPr>
+        <w:t xml:space="preserve">programa” </w:t>
+      </w:r>
+      <w:r>
+        <w:rPr>
+          <w:rFonts w:ascii="Calibri" w:hAnsi="Calibri" w:cs="Calibri"/>
+          <w:color w:val="262626"/>
+          <w:lang w:val="es-MX"/>
+        </w:rPr>
+        <w:t>(</w:t>
+      </w:r>
+      <w:proofErr w:type="spellStart"/>
+      <w:r>
+        <w:rPr>
+          <w:rFonts w:ascii="Calibri" w:hAnsi="Calibri" w:cs="Calibri"/>
+          <w:color w:val="262626"/>
+          <w:lang w:val="es-MX"/>
+        </w:rPr>
+        <w:t>Giraffa</w:t>
+      </w:r>
+      <w:proofErr w:type="spellEnd"/>
+      <w:r>
+        <w:rPr>
+          <w:rFonts w:ascii="Calibri" w:hAnsi="Calibri" w:cs="Calibri"/>
+          <w:color w:val="262626"/>
+          <w:lang w:val="es-MX"/>
+        </w:rPr>
+        <w:t>, 1997)</w:t>
+      </w:r>
+      <w:r>
+        <w:rPr>
+          <w:rFonts w:ascii="Calibri" w:hAnsi="Calibri" w:cs="Calibri"/>
+          <w:color w:val="262626"/>
+          <w:lang w:val="es-MX"/>
+        </w:rPr>
+        <w:t>”</w:t>
+      </w:r>
+      <w:r>
+        <w:rPr>
+          <w:rFonts w:ascii="Calibri" w:hAnsi="Calibri" w:cs="Calibri"/>
+          <w:color w:val="262626"/>
+          <w:lang w:val="es-MX"/>
+        </w:rPr>
+        <w:t>.</w:t>
+      </w:r>
+      <w:r>
+        <w:rPr>
+          <w:rFonts w:ascii="Calibri" w:hAnsi="Calibri" w:cs="Calibri"/>
+          <w:color w:val="262626"/>
+          <w:lang w:val="es-MX"/>
+        </w:rPr>
+        <w:t xml:space="preserve"> 2</w:t>
       </w:r>
     </w:p>
     <w:p/>
@@ -1358,6 +1604,147 @@
             </w:rPr>
             <w:t>Secretaria de Educación Pública. (2017). Aprendizaje clave para la educación integral "Plan y programas de estudio para la educación básica". En S. d. Publica. Ciudad de México: Secretaria de Educación Pública. Obtenido de SEP.</w:t>
           </w:r>
+        </w:p>
+        <w:p>
+          <w:pPr>
+            <w:autoSpaceDE w:val="0"/>
+            <w:autoSpaceDN w:val="0"/>
+            <w:adjustRightInd w:val="0"/>
+            <w:spacing w:after="0" w:line="240" w:lineRule="auto"/>
+            <w:rPr>
+              <w:rFonts w:ascii="Calibri" w:hAnsi="Calibri" w:cs="Calibri"/>
+              <w:color w:val="262626"/>
+              <w:sz w:val="22"/>
+              <w:szCs w:val="22"/>
+              <w:lang w:val="es-MX"/>
+            </w:rPr>
+          </w:pPr>
+          <w:r>
+            <w:rPr>
+              <w:color w:val="auto"/>
+            </w:rPr>
+            <w:t xml:space="preserve">2 </w:t>
+          </w:r>
+          <w:r>
+            <w:rPr>
+              <w:rFonts w:ascii="Calibri" w:hAnsi="Calibri" w:cs="Calibri"/>
+              <w:color w:val="262626"/>
+              <w:sz w:val="22"/>
+              <w:szCs w:val="22"/>
+              <w:lang w:val="es-MX"/>
+            </w:rPr>
+            <w:t>CATALDI, Zulma; LAGE, Fernando J. (2009) «Sistemas tutores inteligentes orientados a la enseñanza para la</w:t>
+          </w:r>
+        </w:p>
+        <w:p>
+          <w:pPr>
+            <w:autoSpaceDE w:val="0"/>
+            <w:autoSpaceDN w:val="0"/>
+            <w:adjustRightInd w:val="0"/>
+            <w:spacing w:after="0" w:line="240" w:lineRule="auto"/>
+            <w:rPr>
+              <w:rFonts w:ascii="Calibri" w:hAnsi="Calibri" w:cs="Calibri"/>
+              <w:color w:val="262626"/>
+              <w:sz w:val="22"/>
+              <w:szCs w:val="22"/>
+              <w:lang w:val="es-MX"/>
+            </w:rPr>
+          </w:pPr>
+          <w:r>
+            <w:rPr>
+              <w:rFonts w:ascii="Calibri" w:hAnsi="Calibri" w:cs="Calibri"/>
+              <w:color w:val="262626"/>
+              <w:sz w:val="22"/>
+              <w:szCs w:val="22"/>
+              <w:lang w:val="es-MX"/>
+            </w:rPr>
+            <w:t xml:space="preserve">comprensión» [artículo en línea]. </w:t>
+          </w:r>
+          <w:proofErr w:type="spellStart"/>
+          <w:r>
+            <w:rPr>
+              <w:rFonts w:ascii="Calibri" w:hAnsi="Calibri" w:cs="Calibri"/>
+              <w:color w:val="262626"/>
+              <w:sz w:val="22"/>
+              <w:szCs w:val="22"/>
+              <w:lang w:val="es-MX"/>
+            </w:rPr>
+            <w:t>EDUTEC</w:t>
+          </w:r>
+          <w:proofErr w:type="spellEnd"/>
+          <w:r>
+            <w:rPr>
+              <w:rFonts w:ascii="Calibri" w:hAnsi="Calibri" w:cs="Calibri"/>
+              <w:color w:val="262626"/>
+              <w:sz w:val="22"/>
+              <w:szCs w:val="22"/>
+              <w:lang w:val="es-MX"/>
+            </w:rPr>
+            <w:t>, Revista Electrónica de Tecnología Educativa. Núm. 28/ Marzo</w:t>
+          </w:r>
+        </w:p>
+        <w:p>
+          <w:pPr>
+            <w:rPr>
+              <w:color w:val="auto"/>
+            </w:rPr>
+          </w:pPr>
+          <w:r>
+            <w:rPr>
+              <w:rFonts w:ascii="Calibri" w:hAnsi="Calibri" w:cs="Calibri"/>
+              <w:color w:val="262626"/>
+              <w:sz w:val="22"/>
+              <w:szCs w:val="22"/>
+              <w:lang w:val="es-MX"/>
+            </w:rPr>
+            <w:t xml:space="preserve">2009. [Fecha de consulta: </w:t>
+          </w:r>
+          <w:proofErr w:type="spellStart"/>
+          <w:r>
+            <w:rPr>
+              <w:rFonts w:ascii="Calibri" w:hAnsi="Calibri" w:cs="Calibri"/>
+              <w:color w:val="262626"/>
+              <w:sz w:val="22"/>
+              <w:szCs w:val="22"/>
+              <w:lang w:val="es-MX"/>
+            </w:rPr>
+            <w:t>dd</w:t>
+          </w:r>
+          <w:proofErr w:type="spellEnd"/>
+          <w:r>
+            <w:rPr>
+              <w:rFonts w:ascii="Calibri" w:hAnsi="Calibri" w:cs="Calibri"/>
+              <w:color w:val="262626"/>
+              <w:sz w:val="22"/>
+              <w:szCs w:val="22"/>
+              <w:lang w:val="es-MX"/>
+            </w:rPr>
+            <w:t>/mm/</w:t>
+          </w:r>
+          <w:proofErr w:type="spellStart"/>
+          <w:r>
+            <w:rPr>
+              <w:rFonts w:ascii="Calibri" w:hAnsi="Calibri" w:cs="Calibri"/>
+              <w:color w:val="262626"/>
+              <w:sz w:val="22"/>
+              <w:szCs w:val="22"/>
+              <w:lang w:val="es-MX"/>
+            </w:rPr>
+            <w:t>aa</w:t>
+          </w:r>
+          <w:proofErr w:type="spellEnd"/>
+          <w:r>
+            <w:rPr>
+              <w:rFonts w:ascii="Calibri" w:hAnsi="Calibri" w:cs="Calibri"/>
+              <w:color w:val="262626"/>
+              <w:sz w:val="22"/>
+              <w:szCs w:val="22"/>
+              <w:lang w:val="es-MX"/>
+            </w:rPr>
+            <w:t>].</w:t>
+          </w:r>
+          <w:bookmarkStart w:id="0" w:name="_GoBack"/>
+          <w:bookmarkEnd w:id="0"/>
         </w:p>
         <w:p>
           <w:pPr>
@@ -4744,7 +5131,7 @@
 </file>
 
 <file path=customXml/itemProps1.xml><?xml version="1.0" encoding="utf-8"?>
-<ds:datastoreItem xmlns:ds="http://schemas.openxmlformats.org/officeDocument/2006/customXml" ds:itemID="{E67FB995-209D-45E6-AC85-0B9D6EC2AED1}">
+<ds:datastoreItem xmlns:ds="http://schemas.openxmlformats.org/officeDocument/2006/customXml" ds:itemID="{D3D27837-6E0D-4529-9A23-27672993A8FB}">
   <ds:schemaRefs>
     <ds:schemaRef ds:uri="http://schemas.openxmlformats.org/officeDocument/2006/bibliography"/>
   </ds:schemaRefs>

</xml_diff>